<commit_message>
Upload & Update documents
</commit_message>
<xml_diff>
--- a/带洞多边形.docx
+++ b/带洞多边形.docx
@@ -1,6 +1,6 @@
 
 <file path=word/document.xml><?xml version="1.0" encoding="utf-8"?>
-<w:document xmlns:wpc="http://schemas.microsoft.com/office/word/2010/wordprocessingCanvas" xmlns:cx="http://schemas.microsoft.com/office/drawing/2014/chartex" xmlns:cx1="http://schemas.microsoft.com/office/drawing/2015/9/8/chartex" xmlns:cx2="http://schemas.microsoft.com/office/drawing/2015/10/21/chartex" xmlns:cx3="http://schemas.microsoft.com/office/drawing/2016/5/9/chartex" xmlns:cx4="http://schemas.microsoft.com/office/drawing/2016/5/10/chartex" xmlns:cx5="http://schemas.microsoft.com/office/drawing/2016/5/11/chartex" xmlns:cx6="http://schemas.microsoft.com/office/drawing/2016/5/12/chartex" xmlns:cx7="http://schemas.microsoft.com/office/drawing/2016/5/13/chartex" xmlns:cx8="http://schemas.microsoft.com/office/drawing/2016/5/14/chartex" xmlns:mc="http://schemas.openxmlformats.org/markup-compatibility/2006" xmlns:aink="http://schemas.microsoft.com/office/drawing/2016/ink" xmlns:am3d="http://schemas.microsoft.com/office/drawing/2017/model3d" xmlns:o="urn:schemas-microsoft-com:office:office" xmlns:r="http://schemas.openxmlformats.org/officeDocument/2006/relationships" xmlns:m="http://schemas.openxmlformats.org/officeDocument/2006/math" xmlns:v="urn:schemas-microsoft-com:vml" xmlns:wp14="http://schemas.microsoft.com/office/word/2010/wordprocessingDrawing" xmlns:wp="http://schemas.openxmlformats.org/drawingml/2006/wordprocessingDrawing" xmlns:w10="urn:schemas-microsoft-com:office:word" xmlns:w="http://schemas.openxmlformats.org/wordprocessingml/2006/main" xmlns:w14="http://schemas.microsoft.com/office/word/2010/wordml" xmlns:w15="http://schemas.microsoft.com/office/word/2012/wordml" xmlns:w16cex="http://schemas.microsoft.com/office/word/2018/wordml/cex" xmlns:w16cid="http://schemas.microsoft.com/office/word/2016/wordml/cid" xmlns:w16="http://schemas.microsoft.com/office/word/2018/wordml" xmlns:w16sdtdh="http://schemas.microsoft.com/office/word/2020/wordml/sdtdatahash" xmlns:w16se="http://schemas.microsoft.com/office/word/2015/wordml/symex" xmlns:wpg="http://schemas.microsoft.com/office/word/2010/wordprocessingGroup" xmlns:wpi="http://schemas.microsoft.com/office/word/2010/wordprocessingInk" xmlns:wne="http://schemas.microsoft.com/office/word/2006/wordml" xmlns:wps="http://schemas.microsoft.com/office/word/2010/wordprocessingShape" mc:Ignorable="w14 w15 w16se w16cid w16 w16cex w16sdtdh wp14">
+<w:document xmlns:wpc="http://schemas.microsoft.com/office/word/2010/wordprocessingCanvas" xmlns:cx="http://schemas.microsoft.com/office/drawing/2014/chartex" xmlns:mc="http://schemas.openxmlformats.org/markup-compatibility/2006" xmlns:o="urn:schemas-microsoft-com:office:office" xmlns:r="http://schemas.openxmlformats.org/officeDocument/2006/relationships" xmlns:m="http://schemas.openxmlformats.org/officeDocument/2006/math" xmlns:v="urn:schemas-microsoft-com:vml" xmlns:wp14="http://schemas.microsoft.com/office/word/2010/wordprocessingDrawing" xmlns:wp="http://schemas.openxmlformats.org/drawingml/2006/wordprocessingDrawing" xmlns:w10="urn:schemas-microsoft-com:office:word" xmlns:w="http://schemas.openxmlformats.org/wordprocessingml/2006/main" xmlns:w14="http://schemas.microsoft.com/office/word/2010/wordml" xmlns:w15="http://schemas.microsoft.com/office/word/2012/wordml" xmlns:w16se="http://schemas.microsoft.com/office/word/2015/wordml/symex" xmlns:wpg="http://schemas.microsoft.com/office/word/2010/wordprocessingGroup" xmlns:wpi="http://schemas.microsoft.com/office/word/2010/wordprocessingInk" xmlns:wne="http://schemas.microsoft.com/office/word/2006/wordml" xmlns:wps="http://schemas.microsoft.com/office/word/2010/wordprocessingShape" mc:Ignorable="w14 w15 w16se wp14">
   <w:body>
     <w:p>
       <w:pPr>
@@ -67,6 +67,7 @@
         </w:rPr>
         <w:t>设置</w:t>
       </w:r>
+      <w:proofErr w:type="spellStart"/>
       <w:r>
         <w:t>Polyline.</w:t>
       </w:r>
@@ -79,11 +80,21 @@
       <w:r>
         <w:t>Closed</w:t>
       </w:r>
+      <w:proofErr w:type="spellEnd"/>
       <w:r>
         <w:rPr>
           <w:rFonts w:hint="eastAsia"/>
         </w:rPr>
         <w:t>为true</w:t>
+      </w:r>
+      <w:r>
+        <w:t xml:space="preserve"> </w:t>
+      </w:r>
+      <w:r>
+        <w:rPr>
+          <w:rFonts w:hint="eastAsia"/>
+        </w:rPr>
+        <w:t>（推荐）</w:t>
       </w:r>
     </w:p>
     <w:p>
@@ -107,6 +118,12 @@
         </w:rPr>
         <w:t>“相等”</w:t>
       </w:r>
+      <w:r>
+        <w:rPr>
+          <w:rFonts w:hint="eastAsia"/>
+        </w:rPr>
+        <w:t xml:space="preserve"> （不推荐）</w:t>
+      </w:r>
     </w:p>
     <w:p>
       <w:r>
@@ -146,20 +163,36 @@
         <w:rPr>
           <w:rFonts w:hint="eastAsia"/>
         </w:rPr>
-        <w:t>由一个外部轮廓（E</w:t>
+        <w:t>由一个外部轮廓（</w:t>
+      </w:r>
+      <w:proofErr w:type="spellStart"/>
+      <w:r>
+        <w:rPr>
+          <w:rFonts w:hint="eastAsia"/>
+        </w:rPr>
+        <w:t>E</w:t>
       </w:r>
       <w:r>
         <w:t>xternalRing</w:t>
       </w:r>
-      <w:r>
-        <w:rPr>
-          <w:rFonts w:hint="eastAsia"/>
-        </w:rPr>
-        <w:t>）和0个或者多个内部轮廓（I</w:t>
+      <w:proofErr w:type="spellEnd"/>
+      <w:r>
+        <w:rPr>
+          <w:rFonts w:hint="eastAsia"/>
+        </w:rPr>
+        <w:t>）和0个或者多个内部轮廓（</w:t>
+      </w:r>
+      <w:proofErr w:type="spellStart"/>
+      <w:r>
+        <w:rPr>
+          <w:rFonts w:hint="eastAsia"/>
+        </w:rPr>
+        <w:t>I</w:t>
       </w:r>
       <w:r>
         <w:t>nternalRing</w:t>
       </w:r>
+      <w:proofErr w:type="spellEnd"/>
       <w:r>
         <w:rPr>
           <w:rFonts w:hint="eastAsia"/>
@@ -170,7 +203,7 @@
         <w:rPr>
           <w:rFonts w:hint="eastAsia"/>
         </w:rPr>
-        <w:t>轮廓由</w:t>
+        <w:t>轮廓用</w:t>
       </w:r>
       <w:r>
         <w:rPr>
@@ -178,6 +211,7 @@
         </w:rPr>
         <w:t>线环（</w:t>
       </w:r>
+      <w:proofErr w:type="spellStart"/>
       <w:r>
         <w:rPr>
           <w:rFonts w:hint="eastAsia"/>
@@ -187,11 +221,18 @@
       <w:r>
         <w:t>ineRing</w:t>
       </w:r>
+      <w:proofErr w:type="spellEnd"/>
       <w:r>
         <w:rPr>
           <w:rFonts w:hint="eastAsia"/>
         </w:rPr>
         <w:t>）</w:t>
+      </w:r>
+      <w:r>
+        <w:rPr>
+          <w:rFonts w:hint="eastAsia"/>
+        </w:rPr>
+        <w:t>表达</w:t>
       </w:r>
       <w:r>
         <w:rPr>
@@ -215,6 +256,7 @@
         </w:numPr>
         <w:ind w:firstLineChars="0"/>
       </w:pPr>
+      <w:proofErr w:type="spellStart"/>
       <w:r>
         <w:rPr>
           <w:rFonts w:hint="eastAsia"/>
@@ -224,11 +266,18 @@
       <w:r>
         <w:t>Ring</w:t>
       </w:r>
-      <w:r>
-        <w:rPr>
-          <w:rFonts w:hint="eastAsia"/>
-        </w:rPr>
-        <w:t>是通过首位顶点坐标相同来描述封闭的</w:t>
+      <w:proofErr w:type="spellEnd"/>
+      <w:r>
+        <w:rPr>
+          <w:rFonts w:hint="eastAsia"/>
+        </w:rPr>
+        <w:t>是通过首尾</w:t>
+      </w:r>
+      <w:r>
+        <w:rPr>
+          <w:rFonts w:hint="eastAsia"/>
+        </w:rPr>
+        <w:t>顶点坐标相同来描述封闭的</w:t>
       </w:r>
     </w:p>
     <w:p>
@@ -239,7 +288,11 @@
           <w:numId w:val="2"/>
         </w:numPr>
         <w:ind w:firstLineChars="0"/>
-      </w:pPr>
+        <w:rPr>
+          <w:rFonts w:hint="eastAsia"/>
+        </w:rPr>
+      </w:pPr>
+      <w:proofErr w:type="spellStart"/>
       <w:r>
         <w:rPr>
           <w:rFonts w:hint="eastAsia"/>
@@ -249,6 +302,7 @@
       <w:r>
         <w:t>eRing</w:t>
       </w:r>
+      <w:proofErr w:type="spellEnd"/>
       <w:r>
         <w:rPr>
           <w:rFonts w:hint="eastAsia"/>
@@ -265,7 +319,6 @@
         <w:t>）</w:t>
       </w:r>
     </w:p>
-    <w:p/>
     <w:p>
       <w:pPr>
         <w:pStyle w:val="a3"/>
@@ -303,6 +356,7 @@
         </w:rPr>
         <w:t>中用</w:t>
       </w:r>
+      <w:proofErr w:type="spellStart"/>
       <w:r>
         <w:t>M</w:t>
       </w:r>
@@ -312,6 +366,7 @@
       <w:r>
         <w:t>olygon</w:t>
       </w:r>
+      <w:proofErr w:type="spellEnd"/>
       <w:r>
         <w:rPr>
           <w:rFonts w:hint="eastAsia"/>
@@ -376,6 +431,11 @@
       </w:r>
     </w:p>
     <w:p>
+      <w:pPr>
+        <w:rPr>
+          <w:rFonts w:hint="eastAsia"/>
+        </w:rPr>
+      </w:pPr>
       <w:r>
         <w:rPr>
           <w:rFonts w:hint="eastAsia"/>
@@ -391,8 +451,13 @@
         </w:rPr>
         <w:t>来表达</w:t>
       </w:r>
-    </w:p>
-    <w:p/>
+      <w:r>
+        <w:rPr>
+          <w:rFonts w:hint="eastAsia"/>
+        </w:rPr>
+        <w:t>。</w:t>
+      </w:r>
+    </w:p>
     <w:p>
       <w:pPr>
         <w:pStyle w:val="a3"/>
@@ -402,13 +467,7 @@
         <w:rPr>
           <w:rFonts w:hint="eastAsia"/>
         </w:rPr>
-        <w:t>多个</w:t>
-      </w:r>
-      <w:r>
-        <w:rPr>
-          <w:rFonts w:hint="eastAsia"/>
-        </w:rPr>
-        <w:t>带洞多边形（P</w:t>
+        <w:t>多个带洞多边形（P</w:t>
       </w:r>
       <w:r>
         <w:t>olygon with holes</w:t>
@@ -428,19 +487,38 @@
         <w:rPr>
           <w:rFonts w:hint="eastAsia"/>
         </w:rPr>
-        <w:t>中，M</w:t>
+        <w:t>中，</w:t>
+      </w:r>
+      <w:proofErr w:type="spellStart"/>
+      <w:r>
+        <w:rPr>
+          <w:rFonts w:hint="eastAsia"/>
+        </w:rPr>
+        <w:t>M</w:t>
       </w:r>
       <w:r>
         <w:t>Polygon</w:t>
       </w:r>
-      <w:r>
-        <w:rPr>
-          <w:rFonts w:hint="eastAsia"/>
-        </w:rPr>
-        <w:t>也可以用来表达多个相互独立的带洞多边形。</w:t>
-      </w:r>
-    </w:p>
-    <w:p>
+      <w:proofErr w:type="spellEnd"/>
+      <w:r>
+        <w:rPr>
+          <w:rFonts w:hint="eastAsia"/>
+        </w:rPr>
+        <w:t>可以用来表达多个相互不连接</w:t>
+      </w:r>
+      <w:r>
+        <w:rPr>
+          <w:rFonts w:hint="eastAsia"/>
+        </w:rPr>
+        <w:t>的带洞多边形。</w:t>
+      </w:r>
+    </w:p>
+    <w:p>
+      <w:pPr>
+        <w:rPr>
+          <w:rFonts w:hint="eastAsia"/>
+        </w:rPr>
+      </w:pPr>
       <w:r>
         <w:rPr>
           <w:rFonts w:hint="eastAsia"/>
@@ -454,19 +532,50 @@
         <w:rPr>
           <w:rFonts w:hint="eastAsia"/>
         </w:rPr>
-        <w:t>中，M</w:t>
+        <w:t>中，</w:t>
+      </w:r>
+      <w:proofErr w:type="spellStart"/>
+      <w:r>
+        <w:rPr>
+          <w:rFonts w:hint="eastAsia"/>
+        </w:rPr>
+        <w:t>M</w:t>
       </w:r>
       <w:r>
         <w:t>ultiPolygon</w:t>
       </w:r>
-      <w:r>
-        <w:rPr>
-          <w:rFonts w:hint="eastAsia"/>
-        </w:rPr>
-        <w:t>用来表达多个相互独立的带洞多边形</w:t>
-      </w:r>
-    </w:p>
-    <w:p/>
+      <w:proofErr w:type="spellEnd"/>
+      <w:r>
+        <w:rPr>
+          <w:rFonts w:hint="eastAsia"/>
+        </w:rPr>
+        <w:t>可以</w:t>
+      </w:r>
+      <w:r>
+        <w:rPr>
+          <w:rFonts w:hint="eastAsia"/>
+        </w:rPr>
+        <w:t>用来表达多个</w:t>
+      </w:r>
+      <w:r>
+        <w:rPr>
+          <w:rFonts w:hint="eastAsia"/>
+        </w:rPr>
+        <w:t>相互不连接</w:t>
+      </w:r>
+      <w:r>
+        <w:rPr>
+          <w:rFonts w:hint="eastAsia"/>
+        </w:rPr>
+        <w:t>的带洞多边形</w:t>
+      </w:r>
+      <w:r>
+        <w:rPr>
+          <w:rFonts w:hint="eastAsia"/>
+        </w:rPr>
+        <w:t>。</w:t>
+      </w:r>
+    </w:p>
     <w:p>
       <w:pPr>
         <w:pStyle w:val="a3"/>
@@ -496,7 +605,21 @@
         <w:rPr>
           <w:rFonts w:hint="eastAsia"/>
         </w:rPr>
-        <w:t>存在带洞情况的元素有：</w:t>
+        <w:t>存在带</w:t>
+      </w:r>
+      <w:proofErr w:type="gramStart"/>
+      <w:r>
+        <w:rPr>
+          <w:rFonts w:hint="eastAsia"/>
+        </w:rPr>
+        <w:t>洞情况</w:t>
+      </w:r>
+      <w:proofErr w:type="gramEnd"/>
+      <w:r>
+        <w:rPr>
+          <w:rFonts w:hint="eastAsia"/>
+        </w:rPr>
+        <w:t>的元素有：</w:t>
       </w:r>
     </w:p>
     <w:p>
@@ -628,6 +751,93 @@
     </w:p>
     <w:p>
       <w:pPr>
+        <w:rPr>
+          <w:rFonts w:hint="eastAsia"/>
+        </w:rPr>
+      </w:pPr>
+      <w:r>
+        <w:rPr>
+          <w:rFonts w:hint="eastAsia"/>
+        </w:rPr>
+        <w:t>注：</w:t>
+      </w:r>
+      <w:r>
+        <w:rPr>
+          <w:rFonts w:hint="eastAsia"/>
+        </w:rPr>
+        <w:t>对于D</w:t>
+      </w:r>
+      <w:r>
+        <w:t>B3</w:t>
+      </w:r>
+      <w:r>
+        <w:rPr>
+          <w:rFonts w:hint="eastAsia"/>
+        </w:rPr>
+        <w:t>图纸</w:t>
+      </w:r>
+      <w:r>
+        <w:rPr>
+          <w:rFonts w:hint="eastAsia"/>
+        </w:rPr>
+        <w:t>，</w:t>
+      </w:r>
+      <w:r>
+        <w:rPr>
+          <w:rFonts w:hint="eastAsia"/>
+        </w:rPr>
+        <w:t>由于三维协同</w:t>
+      </w:r>
+      <w:r>
+        <w:rPr>
+          <w:rFonts w:hint="eastAsia"/>
+        </w:rPr>
+        <w:t>自身的局限性，它无法直接表达带洞的情况。</w:t>
+      </w:r>
+      <w:r>
+        <w:rPr>
+          <w:rFonts w:hint="eastAsia"/>
+        </w:rPr>
+        <w:t>我们的数据识别引擎</w:t>
+      </w:r>
+      <w:r>
+        <w:rPr>
+          <w:rFonts w:hint="eastAsia"/>
+        </w:rPr>
+        <w:t>（</w:t>
+      </w:r>
+      <w:proofErr w:type="spellStart"/>
+      <w:r>
+        <w:t>ThBuildingElementRecognitionEngine</w:t>
+      </w:r>
+      <w:proofErr w:type="spellEnd"/>
+      <w:r>
+        <w:rPr>
+          <w:rFonts w:hint="eastAsia"/>
+        </w:rPr>
+        <w:t>）</w:t>
+      </w:r>
+      <w:r>
+        <w:rPr>
+          <w:rFonts w:hint="eastAsia"/>
+        </w:rPr>
+        <w:t>，会根据</w:t>
+      </w:r>
+      <w:r>
+        <w:rPr>
+          <w:rFonts w:hint="eastAsia"/>
+        </w:rPr>
+        <w:t>图纸的实际情况，</w:t>
+      </w:r>
+      <w:r>
+        <w:rPr>
+          <w:rFonts w:hint="eastAsia"/>
+        </w:rPr>
+        <w:t>试图去还原真实的带洞的建筑元素。</w:t>
+      </w:r>
+    </w:p>
+    <w:p>
+      <w:pPr>
         <w:pStyle w:val="a3"/>
         <w:jc w:val="both"/>
       </w:pPr>
@@ -715,11 +925,6 @@
       </w:r>
     </w:p>
     <w:p>
-      <w:pPr>
-        <w:rPr>
-          <w:rFonts w:hint="eastAsia"/>
-        </w:rPr>
-      </w:pPr>
       <w:r>
         <w:rPr>
           <w:rFonts w:hint="eastAsia"/>
@@ -763,11 +968,19 @@
         <w:rPr>
           <w:rFonts w:hint="eastAsia"/>
         </w:rPr>
-        <w:t>这种处理方式用M</w:t>
+        <w:t>这种处理方式用</w:t>
+      </w:r>
+      <w:proofErr w:type="spellStart"/>
+      <w:r>
+        <w:rPr>
+          <w:rFonts w:hint="eastAsia"/>
+        </w:rPr>
+        <w:t>M</w:t>
       </w:r>
       <w:r>
         <w:t>Polygon</w:t>
       </w:r>
+      <w:proofErr w:type="spellEnd"/>
       <w:r>
         <w:rPr>
           <w:rFonts w:hint="eastAsia"/>
@@ -783,10 +996,38 @@
     </w:p>
     <w:p>
       <w:pPr>
-        <w:rPr>
-          <w:rFonts w:hint="eastAsia"/>
-        </w:rPr>
-      </w:pPr>
+        <w:pStyle w:val="a6"/>
+        <w:numPr>
+          <w:ilvl w:val="0"/>
+          <w:numId w:val="6"/>
+        </w:numPr>
+        <w:jc w:val="left"/>
+      </w:pPr>
+      <w:r>
+        <w:rPr>
+          <w:rFonts w:hint="eastAsia"/>
+        </w:rPr>
+        <w:t>分割成</w:t>
+      </w:r>
+      <w:r>
+        <w:rPr>
+          <w:rFonts w:hint="eastAsia"/>
+        </w:rPr>
+        <w:t>多个不带洞的多边形</w:t>
+      </w:r>
+    </w:p>
+    <w:p>
+      <w:pPr>
+        <w:rPr>
+          <w:rFonts w:hint="eastAsia"/>
+        </w:rPr>
+      </w:pPr>
+      <w:r>
+        <w:rPr>
+          <w:rFonts w:hint="eastAsia"/>
+        </w:rPr>
+        <w:t>这种是最理想的处理方式，但是现在还没有好的算法去处理这个场景。</w:t>
+      </w:r>
     </w:p>
     <w:p>
       <w:pPr>
@@ -801,6 +1042,66 @@
       </w:r>
       <w:r>
         <w:t xml:space="preserve"> Practices</w:t>
+      </w:r>
+    </w:p>
+    <w:p>
+      <w:pPr>
+        <w:pStyle w:val="a5"/>
+        <w:numPr>
+          <w:ilvl w:val="0"/>
+          <w:numId w:val="9"/>
+        </w:numPr>
+        <w:ind w:firstLineChars="0"/>
+        <w:rPr>
+          <w:rFonts w:hint="eastAsia"/>
+        </w:rPr>
+      </w:pPr>
+      <w:r>
+        <w:rPr>
+          <w:rFonts w:hint="eastAsia"/>
+        </w:rPr>
+        <w:t>在C</w:t>
+      </w:r>
+      <w:r>
+        <w:t>AD</w:t>
+      </w:r>
+      <w:r>
+        <w:t xml:space="preserve"> API</w:t>
+      </w:r>
+      <w:r>
+        <w:rPr>
+          <w:rFonts w:hint="eastAsia"/>
+        </w:rPr>
+        <w:t>中</w:t>
+      </w:r>
+      <w:r>
+        <w:rPr>
+          <w:rFonts w:hint="eastAsia"/>
+        </w:rPr>
+        <w:t>使用</w:t>
+      </w:r>
+      <w:proofErr w:type="spellStart"/>
+      <w:r>
+        <w:rPr>
+          <w:rFonts w:hint="eastAsia"/>
+        </w:rPr>
+        <w:t>M</w:t>
+      </w:r>
+      <w:r>
+        <w:t>Polygon</w:t>
+      </w:r>
+      <w:proofErr w:type="spellEnd"/>
+      <w:r>
+        <w:rPr>
+          <w:rFonts w:hint="eastAsia"/>
+        </w:rPr>
+        <w:t>表达带洞多边形</w:t>
+      </w:r>
+      <w:r>
+        <w:rPr>
+          <w:rFonts w:hint="eastAsia"/>
+        </w:rPr>
+        <w:t>。</w:t>
       </w:r>
     </w:p>
     <w:p>
@@ -811,6 +1112,9 @@
           <w:numId w:val="7"/>
         </w:numPr>
         <w:ind w:firstLineChars="0"/>
+        <w:rPr>
+          <w:rFonts w:hint="eastAsia"/>
+        </w:rPr>
       </w:pPr>
       <w:r>
         <w:rPr>
@@ -825,7 +1129,13 @@
         <w:rPr>
           <w:rFonts w:hint="eastAsia"/>
         </w:rPr>
-        <w:t>的大部分算法是原生支持带洞的多边形（以P</w:t>
+        <w:t>的</w:t>
+      </w:r>
+      <w:r>
+        <w:rPr>
+          <w:rFonts w:hint="eastAsia"/>
+        </w:rPr>
+        <w:t>算法是原生支持带洞的多边形（以P</w:t>
       </w:r>
       <w:r>
         <w:t>olygon</w:t>
@@ -834,70 +1144,62 @@
         <w:rPr>
           <w:rFonts w:hint="eastAsia"/>
         </w:rPr>
-        <w:t>的形式）</w:t>
-      </w:r>
-      <w:r>
-        <w:rPr>
-          <w:rFonts w:hint="eastAsia"/>
-        </w:rPr>
-        <w:t>，</w:t>
-      </w:r>
-      <w:r>
-        <w:rPr>
-          <w:rFonts w:hint="eastAsia"/>
-        </w:rPr>
-        <w:t>所以建议</w:t>
-      </w:r>
-      <w:r>
-        <w:rPr>
-          <w:rFonts w:hint="eastAsia"/>
-        </w:rPr>
-        <w:t>采用M</w:t>
+        <w:t>的形式），可以将</w:t>
+      </w:r>
+      <w:proofErr w:type="spellStart"/>
+      <w:r>
+        <w:rPr>
+          <w:rFonts w:hint="eastAsia"/>
+        </w:rPr>
+        <w:t>M</w:t>
       </w:r>
       <w:r>
         <w:t>Polygon</w:t>
       </w:r>
-      <w:r>
-        <w:rPr>
-          <w:rFonts w:hint="eastAsia"/>
-        </w:rPr>
-        <w:t>的方式直接表达带洞多边形。</w:t>
-      </w:r>
-    </w:p>
-    <w:p>
-      <w:pPr>
-        <w:pStyle w:val="a5"/>
-        <w:numPr>
-          <w:ilvl w:val="0"/>
-          <w:numId w:val="7"/>
-        </w:numPr>
-        <w:ind w:firstLineChars="0"/>
-      </w:pPr>
-      <w:r>
-        <w:rPr>
-          <w:rFonts w:hint="eastAsia"/>
-        </w:rPr>
-        <w:t>若业务的逻辑允许简化带洞的多边形，则可以简化表达。</w:t>
-      </w:r>
-    </w:p>
-    <w:p>
-      <w:pPr>
-        <w:pStyle w:val="a5"/>
-        <w:numPr>
-          <w:ilvl w:val="0"/>
-          <w:numId w:val="7"/>
-        </w:numPr>
-        <w:ind w:firstLineChars="0"/>
-        <w:rPr>
-          <w:rFonts w:hint="eastAsia"/>
-        </w:rPr>
-      </w:pPr>
-      <w:r>
-        <w:rPr>
-          <w:rFonts w:hint="eastAsia"/>
-        </w:rPr>
-        <w:t>若业务的逻辑考虑带洞的情况后异常复杂，则可以考虑简化表达。</w:t>
-      </w:r>
+      <w:proofErr w:type="spellEnd"/>
+      <w:r>
+        <w:rPr>
+          <w:rFonts w:hint="eastAsia"/>
+        </w:rPr>
+        <w:t>转化成P</w:t>
+      </w:r>
+      <w:r>
+        <w:t>olygon</w:t>
+      </w:r>
+      <w:r>
+        <w:rPr>
+          <w:rFonts w:hint="eastAsia"/>
+        </w:rPr>
+        <w:t>（或者</w:t>
+      </w:r>
+      <w:proofErr w:type="spellStart"/>
+      <w:r>
+        <w:rPr>
+          <w:rFonts w:hint="eastAsia"/>
+        </w:rPr>
+        <w:t>M</w:t>
+      </w:r>
+      <w:r>
+        <w:t>ultiPolygon</w:t>
+      </w:r>
+      <w:proofErr w:type="spellEnd"/>
+      <w:r>
+        <w:rPr>
+          <w:rFonts w:hint="eastAsia"/>
+        </w:rPr>
+        <w:t>）后用N</w:t>
+      </w:r>
+      <w:r>
+        <w:t>TS</w:t>
+      </w:r>
+      <w:r>
+        <w:rPr>
+          <w:rFonts w:hint="eastAsia"/>
+        </w:rPr>
+        <w:t>算法完成处理。</w:t>
+      </w:r>
+      <w:bookmarkStart w:id="0" w:name="_GoBack"/>
+      <w:bookmarkEnd w:id="0"/>
     </w:p>
     <w:sectPr>
       <w:pgSz w:w="11906" w:h="16838"/>
@@ -910,8 +1212,121 @@
 </file>
 
 <file path=word/numbering.xml><?xml version="1.0" encoding="utf-8"?>
-<w:numbering xmlns:wpc="http://schemas.microsoft.com/office/word/2010/wordprocessingCanvas" xmlns:cx="http://schemas.microsoft.com/office/drawing/2014/chartex" xmlns:cx1="http://schemas.microsoft.com/office/drawing/2015/9/8/chartex" xmlns:cx2="http://schemas.microsoft.com/office/drawing/2015/10/21/chartex" xmlns:cx3="http://schemas.microsoft.com/office/drawing/2016/5/9/chartex" xmlns:cx4="http://schemas.microsoft.com/office/drawing/2016/5/10/chartex" xmlns:cx5="http://schemas.microsoft.com/office/drawing/2016/5/11/chartex" xmlns:cx6="http://schemas.microsoft.com/office/drawing/2016/5/12/chartex" xmlns:cx7="http://schemas.microsoft.com/office/drawing/2016/5/13/chartex" xmlns:cx8="http://schemas.microsoft.com/office/drawing/2016/5/14/chartex" xmlns:mc="http://schemas.openxmlformats.org/markup-compatibility/2006" xmlns:aink="http://schemas.microsoft.com/office/drawing/2016/ink" xmlns:am3d="http://schemas.microsoft.com/office/drawing/2017/model3d" xmlns:o="urn:schemas-microsoft-com:office:office" xmlns:r="http://schemas.openxmlformats.org/officeDocument/2006/relationships" xmlns:m="http://schemas.openxmlformats.org/officeDocument/2006/math" xmlns:v="urn:schemas-microsoft-com:vml" xmlns:wp14="http://schemas.microsoft.com/office/word/2010/wordprocessingDrawing" xmlns:wp="http://schemas.openxmlformats.org/drawingml/2006/wordprocessingDrawing" xmlns:w10="urn:schemas-microsoft-com:office:word" xmlns:w="http://schemas.openxmlformats.org/wordprocessingml/2006/main" xmlns:w14="http://schemas.microsoft.com/office/word/2010/wordml" xmlns:w15="http://schemas.microsoft.com/office/word/2012/wordml" xmlns:w16cex="http://schemas.microsoft.com/office/word/2018/wordml/cex" xmlns:w16cid="http://schemas.microsoft.com/office/word/2016/wordml/cid" xmlns:w16="http://schemas.microsoft.com/office/word/2018/wordml" xmlns:w16sdtdh="http://schemas.microsoft.com/office/word/2020/wordml/sdtdatahash" xmlns:w16se="http://schemas.microsoft.com/office/word/2015/wordml/symex" xmlns:wpg="http://schemas.microsoft.com/office/word/2010/wordprocessingGroup" xmlns:wpi="http://schemas.microsoft.com/office/word/2010/wordprocessingInk" xmlns:wne="http://schemas.microsoft.com/office/word/2006/wordml" xmlns:wps="http://schemas.microsoft.com/office/word/2010/wordprocessingShape" mc:Ignorable="w14 w15 w16se w16cid w16 w16cex w16sdtdh wp14">
+<w:numbering xmlns:wpc="http://schemas.microsoft.com/office/word/2010/wordprocessingCanvas" xmlns:cx="http://schemas.microsoft.com/office/drawing/2014/chartex" xmlns:mc="http://schemas.openxmlformats.org/markup-compatibility/2006" xmlns:o="urn:schemas-microsoft-com:office:office" xmlns:r="http://schemas.openxmlformats.org/officeDocument/2006/relationships" xmlns:m="http://schemas.openxmlformats.org/officeDocument/2006/math" xmlns:v="urn:schemas-microsoft-com:vml" xmlns:wp14="http://schemas.microsoft.com/office/word/2010/wordprocessingDrawing" xmlns:wp="http://schemas.openxmlformats.org/drawingml/2006/wordprocessingDrawing" xmlns:w10="urn:schemas-microsoft-com:office:word" xmlns:w="http://schemas.openxmlformats.org/wordprocessingml/2006/main" xmlns:w14="http://schemas.microsoft.com/office/word/2010/wordml" xmlns:w15="http://schemas.microsoft.com/office/word/2012/wordml" xmlns:w16se="http://schemas.microsoft.com/office/word/2015/wordml/symex" xmlns:wpg="http://schemas.microsoft.com/office/word/2010/wordprocessingGroup" xmlns:wpi="http://schemas.microsoft.com/office/word/2010/wordprocessingInk" xmlns:wne="http://schemas.microsoft.com/office/word/2006/wordml" xmlns:wps="http://schemas.microsoft.com/office/word/2010/wordprocessingShape" mc:Ignorable="w14 w15 w16se wp14">
   <w:abstractNum w:abstractNumId="0" w15:restartNumberingAfterBreak="0">
+    <w:nsid w:val="00A849DA"/>
+    <w:multiLevelType w:val="hybridMultilevel"/>
+    <w:tmpl w:val="E1AE900E"/>
+    <w:lvl w:ilvl="0" w:tplc="04090001">
+      <w:start w:val="1"/>
+      <w:numFmt w:val="bullet"/>
+      <w:lvlText w:val=""/>
+      <w:lvlJc w:val="left"/>
+      <w:pPr>
+        <w:ind w:left="420" w:hanging="420"/>
+      </w:pPr>
+      <w:rPr>
+        <w:rFonts w:ascii="Wingdings" w:hAnsi="Wingdings" w:hint="default"/>
+      </w:rPr>
+    </w:lvl>
+    <w:lvl w:ilvl="1" w:tplc="04090003" w:tentative="1">
+      <w:start w:val="1"/>
+      <w:numFmt w:val="bullet"/>
+      <w:lvlText w:val=""/>
+      <w:lvlJc w:val="left"/>
+      <w:pPr>
+        <w:ind w:left="840" w:hanging="420"/>
+      </w:pPr>
+      <w:rPr>
+        <w:rFonts w:ascii="Wingdings" w:hAnsi="Wingdings" w:hint="default"/>
+      </w:rPr>
+    </w:lvl>
+    <w:lvl w:ilvl="2" w:tplc="04090005" w:tentative="1">
+      <w:start w:val="1"/>
+      <w:numFmt w:val="bullet"/>
+      <w:lvlText w:val=""/>
+      <w:lvlJc w:val="left"/>
+      <w:pPr>
+        <w:ind w:left="1260" w:hanging="420"/>
+      </w:pPr>
+      <w:rPr>
+        <w:rFonts w:ascii="Wingdings" w:hAnsi="Wingdings" w:hint="default"/>
+      </w:rPr>
+    </w:lvl>
+    <w:lvl w:ilvl="3" w:tplc="04090001" w:tentative="1">
+      <w:start w:val="1"/>
+      <w:numFmt w:val="bullet"/>
+      <w:lvlText w:val=""/>
+      <w:lvlJc w:val="left"/>
+      <w:pPr>
+        <w:ind w:left="1680" w:hanging="420"/>
+      </w:pPr>
+      <w:rPr>
+        <w:rFonts w:ascii="Wingdings" w:hAnsi="Wingdings" w:hint="default"/>
+      </w:rPr>
+    </w:lvl>
+    <w:lvl w:ilvl="4" w:tplc="04090003" w:tentative="1">
+      <w:start w:val="1"/>
+      <w:numFmt w:val="bullet"/>
+      <w:lvlText w:val=""/>
+      <w:lvlJc w:val="left"/>
+      <w:pPr>
+        <w:ind w:left="2100" w:hanging="420"/>
+      </w:pPr>
+      <w:rPr>
+        <w:rFonts w:ascii="Wingdings" w:hAnsi="Wingdings" w:hint="default"/>
+      </w:rPr>
+    </w:lvl>
+    <w:lvl w:ilvl="5" w:tplc="04090005" w:tentative="1">
+      <w:start w:val="1"/>
+      <w:numFmt w:val="bullet"/>
+      <w:lvlText w:val=""/>
+      <w:lvlJc w:val="left"/>
+      <w:pPr>
+        <w:ind w:left="2520" w:hanging="420"/>
+      </w:pPr>
+      <w:rPr>
+        <w:rFonts w:ascii="Wingdings" w:hAnsi="Wingdings" w:hint="default"/>
+      </w:rPr>
+    </w:lvl>
+    <w:lvl w:ilvl="6" w:tplc="04090001" w:tentative="1">
+      <w:start w:val="1"/>
+      <w:numFmt w:val="bullet"/>
+      <w:lvlText w:val=""/>
+      <w:lvlJc w:val="left"/>
+      <w:pPr>
+        <w:ind w:left="2940" w:hanging="420"/>
+      </w:pPr>
+      <w:rPr>
+        <w:rFonts w:ascii="Wingdings" w:hAnsi="Wingdings" w:hint="default"/>
+      </w:rPr>
+    </w:lvl>
+    <w:lvl w:ilvl="7" w:tplc="04090003" w:tentative="1">
+      <w:start w:val="1"/>
+      <w:numFmt w:val="bullet"/>
+      <w:lvlText w:val=""/>
+      <w:lvlJc w:val="left"/>
+      <w:pPr>
+        <w:ind w:left="3360" w:hanging="420"/>
+      </w:pPr>
+      <w:rPr>
+        <w:rFonts w:ascii="Wingdings" w:hAnsi="Wingdings" w:hint="default"/>
+      </w:rPr>
+    </w:lvl>
+    <w:lvl w:ilvl="8" w:tplc="04090005" w:tentative="1">
+      <w:start w:val="1"/>
+      <w:numFmt w:val="bullet"/>
+      <w:lvlText w:val=""/>
+      <w:lvlJc w:val="left"/>
+      <w:pPr>
+        <w:ind w:left="3780" w:hanging="420"/>
+      </w:pPr>
+      <w:rPr>
+        <w:rFonts w:ascii="Wingdings" w:hAnsi="Wingdings" w:hint="default"/>
+      </w:rPr>
+    </w:lvl>
+  </w:abstractNum>
+  <w:abstractNum w:abstractNumId="1" w15:restartNumberingAfterBreak="0">
     <w:nsid w:val="02BF75D1"/>
     <w:multiLevelType w:val="hybridMultilevel"/>
     <w:tmpl w:val="25103866"/>
@@ -1024,7 +1439,7 @@
       </w:rPr>
     </w:lvl>
   </w:abstractNum>
-  <w:abstractNum w:abstractNumId="1" w15:restartNumberingAfterBreak="0">
+  <w:abstractNum w:abstractNumId="2" w15:restartNumberingAfterBreak="0">
     <w:nsid w:val="141772F4"/>
     <w:multiLevelType w:val="hybridMultilevel"/>
     <w:tmpl w:val="C8423D50"/>
@@ -1137,7 +1552,120 @@
       </w:rPr>
     </w:lvl>
   </w:abstractNum>
-  <w:abstractNum w:abstractNumId="2" w15:restartNumberingAfterBreak="0">
+  <w:abstractNum w:abstractNumId="3" w15:restartNumberingAfterBreak="0">
+    <w:nsid w:val="352B7F5F"/>
+    <w:multiLevelType w:val="hybridMultilevel"/>
+    <w:tmpl w:val="51C42DAE"/>
+    <w:lvl w:ilvl="0" w:tplc="04090001">
+      <w:start w:val="1"/>
+      <w:numFmt w:val="bullet"/>
+      <w:lvlText w:val=""/>
+      <w:lvlJc w:val="left"/>
+      <w:pPr>
+        <w:ind w:left="420" w:hanging="420"/>
+      </w:pPr>
+      <w:rPr>
+        <w:rFonts w:ascii="Wingdings" w:hAnsi="Wingdings" w:hint="default"/>
+      </w:rPr>
+    </w:lvl>
+    <w:lvl w:ilvl="1" w:tplc="04090003" w:tentative="1">
+      <w:start w:val="1"/>
+      <w:numFmt w:val="bullet"/>
+      <w:lvlText w:val=""/>
+      <w:lvlJc w:val="left"/>
+      <w:pPr>
+        <w:ind w:left="840" w:hanging="420"/>
+      </w:pPr>
+      <w:rPr>
+        <w:rFonts w:ascii="Wingdings" w:hAnsi="Wingdings" w:hint="default"/>
+      </w:rPr>
+    </w:lvl>
+    <w:lvl w:ilvl="2" w:tplc="04090005" w:tentative="1">
+      <w:start w:val="1"/>
+      <w:numFmt w:val="bullet"/>
+      <w:lvlText w:val=""/>
+      <w:lvlJc w:val="left"/>
+      <w:pPr>
+        <w:ind w:left="1260" w:hanging="420"/>
+      </w:pPr>
+      <w:rPr>
+        <w:rFonts w:ascii="Wingdings" w:hAnsi="Wingdings" w:hint="default"/>
+      </w:rPr>
+    </w:lvl>
+    <w:lvl w:ilvl="3" w:tplc="04090001" w:tentative="1">
+      <w:start w:val="1"/>
+      <w:numFmt w:val="bullet"/>
+      <w:lvlText w:val=""/>
+      <w:lvlJc w:val="left"/>
+      <w:pPr>
+        <w:ind w:left="1680" w:hanging="420"/>
+      </w:pPr>
+      <w:rPr>
+        <w:rFonts w:ascii="Wingdings" w:hAnsi="Wingdings" w:hint="default"/>
+      </w:rPr>
+    </w:lvl>
+    <w:lvl w:ilvl="4" w:tplc="04090003" w:tentative="1">
+      <w:start w:val="1"/>
+      <w:numFmt w:val="bullet"/>
+      <w:lvlText w:val=""/>
+      <w:lvlJc w:val="left"/>
+      <w:pPr>
+        <w:ind w:left="2100" w:hanging="420"/>
+      </w:pPr>
+      <w:rPr>
+        <w:rFonts w:ascii="Wingdings" w:hAnsi="Wingdings" w:hint="default"/>
+      </w:rPr>
+    </w:lvl>
+    <w:lvl w:ilvl="5" w:tplc="04090005" w:tentative="1">
+      <w:start w:val="1"/>
+      <w:numFmt w:val="bullet"/>
+      <w:lvlText w:val=""/>
+      <w:lvlJc w:val="left"/>
+      <w:pPr>
+        <w:ind w:left="2520" w:hanging="420"/>
+      </w:pPr>
+      <w:rPr>
+        <w:rFonts w:ascii="Wingdings" w:hAnsi="Wingdings" w:hint="default"/>
+      </w:rPr>
+    </w:lvl>
+    <w:lvl w:ilvl="6" w:tplc="04090001" w:tentative="1">
+      <w:start w:val="1"/>
+      <w:numFmt w:val="bullet"/>
+      <w:lvlText w:val=""/>
+      <w:lvlJc w:val="left"/>
+      <w:pPr>
+        <w:ind w:left="2940" w:hanging="420"/>
+      </w:pPr>
+      <w:rPr>
+        <w:rFonts w:ascii="Wingdings" w:hAnsi="Wingdings" w:hint="default"/>
+      </w:rPr>
+    </w:lvl>
+    <w:lvl w:ilvl="7" w:tplc="04090003" w:tentative="1">
+      <w:start w:val="1"/>
+      <w:numFmt w:val="bullet"/>
+      <w:lvlText w:val=""/>
+      <w:lvlJc w:val="left"/>
+      <w:pPr>
+        <w:ind w:left="3360" w:hanging="420"/>
+      </w:pPr>
+      <w:rPr>
+        <w:rFonts w:ascii="Wingdings" w:hAnsi="Wingdings" w:hint="default"/>
+      </w:rPr>
+    </w:lvl>
+    <w:lvl w:ilvl="8" w:tplc="04090005" w:tentative="1">
+      <w:start w:val="1"/>
+      <w:numFmt w:val="bullet"/>
+      <w:lvlText w:val=""/>
+      <w:lvlJc w:val="left"/>
+      <w:pPr>
+        <w:ind w:left="3780" w:hanging="420"/>
+      </w:pPr>
+      <w:rPr>
+        <w:rFonts w:ascii="Wingdings" w:hAnsi="Wingdings" w:hint="default"/>
+      </w:rPr>
+    </w:lvl>
+  </w:abstractNum>
+  <w:abstractNum w:abstractNumId="4" w15:restartNumberingAfterBreak="0">
     <w:nsid w:val="3CB94D17"/>
     <w:multiLevelType w:val="hybridMultilevel"/>
     <w:tmpl w:val="A786346A"/>
@@ -1226,7 +1754,7 @@
       </w:pPr>
     </w:lvl>
   </w:abstractNum>
-  <w:abstractNum w:abstractNumId="3" w15:restartNumberingAfterBreak="0">
+  <w:abstractNum w:abstractNumId="5" w15:restartNumberingAfterBreak="0">
     <w:nsid w:val="49C83171"/>
     <w:multiLevelType w:val="hybridMultilevel"/>
     <w:tmpl w:val="0F78B1EC"/>
@@ -1339,7 +1867,7 @@
       </w:rPr>
     </w:lvl>
   </w:abstractNum>
-  <w:abstractNum w:abstractNumId="4" w15:restartNumberingAfterBreak="0">
+  <w:abstractNum w:abstractNumId="6" w15:restartNumberingAfterBreak="0">
     <w:nsid w:val="4B61093B"/>
     <w:multiLevelType w:val="hybridMultilevel"/>
     <w:tmpl w:val="BF301E38"/>
@@ -1452,7 +1980,7 @@
       </w:rPr>
     </w:lvl>
   </w:abstractNum>
-  <w:abstractNum w:abstractNumId="5" w15:restartNumberingAfterBreak="0">
+  <w:abstractNum w:abstractNumId="7" w15:restartNumberingAfterBreak="0">
     <w:nsid w:val="6357550B"/>
     <w:multiLevelType w:val="hybridMultilevel"/>
     <w:tmpl w:val="969E9412"/>
@@ -1565,7 +2093,7 @@
       </w:rPr>
     </w:lvl>
   </w:abstractNum>
-  <w:abstractNum w:abstractNumId="6" w15:restartNumberingAfterBreak="0">
+  <w:abstractNum w:abstractNumId="8" w15:restartNumberingAfterBreak="0">
     <w:nsid w:val="6DBA470F"/>
     <w:multiLevelType w:val="hybridMultilevel"/>
     <w:tmpl w:val="0922A842"/>
@@ -1679,31 +2207,37 @@
     </w:lvl>
   </w:abstractNum>
   <w:num w:numId="1">
-    <w:abstractNumId w:val="3"/>
+    <w:abstractNumId w:val="5"/>
   </w:num>
   <w:num w:numId="2">
-    <w:abstractNumId w:val="5"/>
+    <w:abstractNumId w:val="7"/>
   </w:num>
   <w:num w:numId="3">
+    <w:abstractNumId w:val="1"/>
+  </w:num>
+  <w:num w:numId="4">
+    <w:abstractNumId w:val="6"/>
+  </w:num>
+  <w:num w:numId="5">
+    <w:abstractNumId w:val="8"/>
+  </w:num>
+  <w:num w:numId="6">
+    <w:abstractNumId w:val="4"/>
+  </w:num>
+  <w:num w:numId="7">
+    <w:abstractNumId w:val="2"/>
+  </w:num>
+  <w:num w:numId="8">
     <w:abstractNumId w:val="0"/>
   </w:num>
-  <w:num w:numId="4">
-    <w:abstractNumId w:val="4"/>
-  </w:num>
-  <w:num w:numId="5">
-    <w:abstractNumId w:val="6"/>
-  </w:num>
-  <w:num w:numId="6">
-    <w:abstractNumId w:val="2"/>
-  </w:num>
-  <w:num w:numId="7">
-    <w:abstractNumId w:val="1"/>
+  <w:num w:numId="9">
+    <w:abstractNumId w:val="3"/>
   </w:num>
 </w:numbering>
 </file>
 
 <file path=word/styles.xml><?xml version="1.0" encoding="utf-8"?>
-<w:styles xmlns:mc="http://schemas.openxmlformats.org/markup-compatibility/2006" xmlns:r="http://schemas.openxmlformats.org/officeDocument/2006/relationships" xmlns:w="http://schemas.openxmlformats.org/wordprocessingml/2006/main" xmlns:w14="http://schemas.microsoft.com/office/word/2010/wordml" xmlns:w15="http://schemas.microsoft.com/office/word/2012/wordml" xmlns:w16cex="http://schemas.microsoft.com/office/word/2018/wordml/cex" xmlns:w16cid="http://schemas.microsoft.com/office/word/2016/wordml/cid" xmlns:w16="http://schemas.microsoft.com/office/word/2018/wordml" xmlns:w16sdtdh="http://schemas.microsoft.com/office/word/2020/wordml/sdtdatahash" xmlns:w16se="http://schemas.microsoft.com/office/word/2015/wordml/symex" mc:Ignorable="w14 w15 w16se w16cid w16 w16cex w16sdtdh">
+<w:styles xmlns:mc="http://schemas.openxmlformats.org/markup-compatibility/2006" xmlns:r="http://schemas.openxmlformats.org/officeDocument/2006/relationships" xmlns:w="http://schemas.openxmlformats.org/wordprocessingml/2006/main" xmlns:w14="http://schemas.microsoft.com/office/word/2010/wordml" xmlns:w15="http://schemas.microsoft.com/office/word/2012/wordml" xmlns:w16se="http://schemas.microsoft.com/office/word/2015/wordml/symex" mc:Ignorable="w14 w15 w16se">
   <w:docDefaults>
     <w:rPrDefault>
       <w:rPr>
@@ -1716,7 +2250,7 @@
     </w:rPrDefault>
     <w:pPrDefault/>
   </w:docDefaults>
-  <w:latentStyles w:defLockedState="0" w:defUIPriority="99" w:defSemiHidden="0" w:defUnhideWhenUsed="0" w:defQFormat="0" w:count="376">
+  <w:latentStyles w:defLockedState="0" w:defUIPriority="99" w:defSemiHidden="0" w:defUnhideWhenUsed="0" w:defQFormat="0" w:count="371">
     <w:lsdException w:name="Normal" w:uiPriority="0" w:qFormat="1"/>
     <w:lsdException w:name="heading 1" w:uiPriority="9" w:qFormat="1"/>
     <w:lsdException w:name="heading 2" w:semiHidden="1" w:uiPriority="9" w:unhideWhenUsed="1" w:qFormat="1"/>
@@ -2088,11 +2622,6 @@
     <w:lsdException w:name="List Table 5 Dark Accent 6" w:uiPriority="50"/>
     <w:lsdException w:name="List Table 6 Colorful Accent 6" w:uiPriority="51"/>
     <w:lsdException w:name="List Table 7 Colorful Accent 6" w:uiPriority="52"/>
-    <w:lsdException w:name="Mention" w:semiHidden="1" w:unhideWhenUsed="1"/>
-    <w:lsdException w:name="Smart Hyperlink" w:semiHidden="1" w:unhideWhenUsed="1"/>
-    <w:lsdException w:name="Hashtag" w:semiHidden="1" w:unhideWhenUsed="1"/>
-    <w:lsdException w:name="Unresolved Mention" w:semiHidden="1" w:unhideWhenUsed="1"/>
-    <w:lsdException w:name="Smart Link" w:semiHidden="1" w:unhideWhenUsed="1"/>
   </w:latentStyles>
   <w:style w:type="paragraph" w:default="1" w:styleId="a">
     <w:name w:val="Normal"/>

</xml_diff>